<commit_message>
complete note for stl
</commit_message>
<xml_diff>
--- a/dsa_notes/udemy/cpp_basics/notes/22_io_streams.docx
+++ b/dsa_notes/udemy/cpp_basics/notes/22_io_streams.docx
@@ -182,7 +182,7 @@
           <wp:inline distT="0" distB="0" distL="0" distR="0" wp14:anchorId="3B4F9EAC" wp14:editId="07CAD063">
             <wp:extent cx="5943600" cy="5943600"/>
             <wp:effectExtent l="0" t="0" r="0" b="0"/>
-            <wp:docPr id="5" name="Picture 5"/>
+            <wp:docPr id="5" name="Picture 5" descr="A picture containing graphical user interface&#10;&#10;Description automatically generated"/>
             <wp:cNvGraphicFramePr>
               <a:graphicFrameLocks xmlns:a="http://schemas.openxmlformats.org/drawingml/2006/main" noChangeAspect="1"/>
             </wp:cNvGraphicFramePr>
@@ -190,7 +190,7 @@
               <a:graphicData uri="http://schemas.openxmlformats.org/drawingml/2006/picture">
                 <pic:pic xmlns:pic="http://schemas.openxmlformats.org/drawingml/2006/picture">
                   <pic:nvPicPr>
-                    <pic:cNvPr id="1" name=""/>
+                    <pic:cNvPr id="5" name="Picture 5" descr="A picture containing graphical user interface&#10;&#10;Description automatically generated"/>
                     <pic:cNvPicPr/>
                   </pic:nvPicPr>
                   <pic:blipFill>

</xml_diff>